<commit_message>
updated templite docx file
</commit_message>
<xml_diff>
--- a/server/app/templates/wedding_request_form.docx
+++ b/server/app/templates/wedding_request_form.docx
@@ -1342,6 +1342,44 @@
         </w:rPr>
         <w:t>{{groom_NAME}}</w:t>
       </w:r>
+      <w:r>
+        <w:rPr>
+          <w:rFonts w:hint="cs"/>
+          <w:sz w:val="20"/>
+          <w:szCs w:val="20"/>
+          <w:rtl/>
+          <w:lang w:val="en-GB"/>
+        </w:rPr>
+        <w:t xml:space="preserve"> بن </w:t>
+      </w:r>
+      <w:r>
+        <w:rPr>
+          <w:sz w:val="20"/>
+          <w:szCs w:val="20"/>
+        </w:rPr>
+        <w:t xml:space="preserve"> </w:t>
+      </w:r>
+      <w:r>
+        <w:rPr>
+          <w:sz w:val="20"/>
+          <w:szCs w:val="20"/>
+        </w:rPr>
+        <w:t>{{</w:t>
+      </w:r>
+      <w:r>
+        <w:rPr>
+          <w:sz w:val="20"/>
+          <w:szCs w:val="20"/>
+        </w:rPr>
+        <w:t>father_name</w:t>
+      </w:r>
+      <w:r>
+        <w:rPr>
+          <w:sz w:val="20"/>
+          <w:szCs w:val="20"/>
+        </w:rPr>
+        <w:t>}}</w:t>
+      </w:r>
     </w:p>
     <w:p>
       <w:pPr>
@@ -2641,7 +2679,21 @@
           <w:sz w:val="20"/>
           <w:szCs w:val="20"/>
         </w:rPr>
-        <w:t>{{GUARDIAN_NAME}}</w:t>
+        <w:t>{{</w:t>
+      </w:r>
+      <w:r>
+        <w:rPr>
+          <w:sz w:val="20"/>
+          <w:szCs w:val="20"/>
+        </w:rPr>
+        <w:t>wakil_full_NAME</w:t>
+      </w:r>
+      <w:r>
+        <w:rPr>
+          <w:sz w:val="20"/>
+          <w:szCs w:val="20"/>
+        </w:rPr>
+        <w:t>}}</w:t>
       </w:r>
       <w:r>
         <w:rPr>
@@ -2699,7 +2751,21 @@
           <w:sz w:val="20"/>
           <w:szCs w:val="20"/>
         </w:rPr>
-        <w:t xml:space="preserve"> {{GUARDIAN_phone}}</w:t>
+        <w:t xml:space="preserve"> {{</w:t>
+      </w:r>
+      <w:r>
+        <w:rPr>
+          <w:sz w:val="20"/>
+          <w:szCs w:val="20"/>
+        </w:rPr>
+        <w:t>wakil_phone</w:t>
+      </w:r>
+      <w:r>
+        <w:rPr>
+          <w:sz w:val="20"/>
+          <w:szCs w:val="20"/>
+        </w:rPr>
+        <w:t>}}</w:t>
       </w:r>
       <w:r>
         <w:rPr>
@@ -2891,6 +2957,8 @@
         </w:rPr>
         <w:tab/>
       </w:r>
+      <w:bookmarkStart w:id="0" w:name="_GoBack"/>
+      <w:bookmarkEnd w:id="0"/>
       <w:r>
         <w:rPr>
           <w:rFonts w:cs="Arial"/>
@@ -3739,18 +3807,7 @@
           <w:szCs w:val="20"/>
           <w:rtl/>
         </w:rPr>
-        <w:t>ملا</w:t>
-      </w:r>
-      <w:bookmarkStart w:id="0" w:name="_GoBack"/>
-      <w:bookmarkEnd w:id="0"/>
-      <w:r>
-        <w:rPr>
-          <w:rFonts w:cs="Arial"/>
-          <w:sz w:val="20"/>
-          <w:szCs w:val="20"/>
-          <w:rtl/>
-        </w:rPr>
-        <w:t>حظات</w:t>
+        <w:t>ملاحظات</w:t>
       </w:r>
       <w:r>
         <w:rPr>
@@ -16246,7 +16303,7 @@
 </file>
 
 <file path=customXml/itemProps1.xml><?xml version="1.0" encoding="utf-8"?>
-<ds:datastoreItem xmlns:ds="http://schemas.openxmlformats.org/officeDocument/2006/customXml" ds:itemID="{2CCB91CD-E974-4567-986B-1EABF6C09186}">
+<ds:datastoreItem xmlns:ds="http://schemas.openxmlformats.org/officeDocument/2006/customXml" ds:itemID="{C58B37CE-919F-48E8-870B-55125ED6B1F4}">
   <ds:schemaRefs>
     <ds:schemaRef ds:uri="http://schemas.openxmlformats.org/officeDocument/2006/bibliography"/>
   </ds:schemaRefs>

</xml_diff>

<commit_message>
fixed the pdf generatur function v4
</commit_message>
<xml_diff>
--- a/server/app/templates/wedding_request_form.docx
+++ b/server/app/templates/wedding_request_form.docx
@@ -93,6 +93,8 @@
         </w:rPr>
         <w:t xml:space="preserve">***** </w:t>
       </w:r>
+      <w:bookmarkStart w:id="0" w:name="_GoBack"/>
+      <w:bookmarkEnd w:id="0"/>
       <w:r>
         <w:rPr>
           <w:rFonts w:ascii="Arabic Typesetting" w:hAnsi="Arabic Typesetting" w:cs="Arabic Typesetting"/>
@@ -159,7 +161,31 @@
           <w:sz w:val="32"/>
           <w:szCs w:val="32"/>
         </w:rPr>
-        <w:t>{{COUNTY}}  *****</w:t>
+        <w:t>*****</w:t>
+      </w:r>
+      <w:r>
+        <w:rPr>
+          <w:rFonts w:ascii="Arabic Typesetting" w:hAnsi="Arabic Typesetting" w:cs="Arabic Typesetting"/>
+          <w:sz w:val="32"/>
+          <w:szCs w:val="32"/>
+        </w:rPr>
+        <w:t xml:space="preserve"> </w:t>
+      </w:r>
+      <w:r>
+        <w:rPr>
+          <w:rFonts w:ascii="Arabic Typesetting" w:hAnsi="Arabic Typesetting" w:cs="Arabic Typesetting"/>
+          <w:sz w:val="32"/>
+          <w:szCs w:val="32"/>
+        </w:rPr>
+        <w:t>{{COUNTY}}</w:t>
+      </w:r>
+      <w:r>
+        <w:rPr>
+          <w:rFonts w:ascii="Arabic Typesetting" w:hAnsi="Arabic Typesetting" w:cs="Arabic Typesetting"/>
+          <w:sz w:val="32"/>
+          <w:szCs w:val="32"/>
+        </w:rPr>
+        <w:t xml:space="preserve"> </w:t>
       </w:r>
     </w:p>
     <w:p>
@@ -891,6 +917,7 @@
         </w:rPr>
         <w:t>{{</w:t>
       </w:r>
+      <w:proofErr w:type="spellStart"/>
       <w:r>
         <w:rPr>
           <w:sz w:val="20"/>
@@ -898,6 +925,7 @@
         </w:rPr>
         <w:t>guardian_birth_date</w:t>
       </w:r>
+      <w:proofErr w:type="spellEnd"/>
       <w:r>
         <w:rPr>
           <w:sz w:val="20"/>
@@ -940,6 +968,7 @@
         </w:rPr>
         <w:t>{{</w:t>
       </w:r>
+      <w:proofErr w:type="spellStart"/>
       <w:r>
         <w:rPr>
           <w:sz w:val="20"/>
@@ -947,6 +976,7 @@
         </w:rPr>
         <w:t>guardian_birth_address</w:t>
       </w:r>
+      <w:proofErr w:type="spellEnd"/>
       <w:r>
         <w:rPr>
           <w:sz w:val="20"/>
@@ -1076,6 +1106,7 @@
         </w:rPr>
         <w:t>{{</w:t>
       </w:r>
+      <w:proofErr w:type="spellStart"/>
       <w:r>
         <w:rPr>
           <w:sz w:val="20"/>
@@ -1083,6 +1114,7 @@
         </w:rPr>
         <w:t>guardian_home_address</w:t>
       </w:r>
+      <w:proofErr w:type="spellEnd"/>
       <w:r>
         <w:rPr>
           <w:sz w:val="20"/>
@@ -1183,6 +1215,7 @@
         </w:rPr>
         <w:t>{{</w:t>
       </w:r>
+      <w:proofErr w:type="spellStart"/>
       <w:r>
         <w:rPr>
           <w:sz w:val="20"/>
@@ -1190,6 +1223,7 @@
         </w:rPr>
         <w:t>GUARDIAN_phone</w:t>
       </w:r>
+      <w:proofErr w:type="spellEnd"/>
       <w:r>
         <w:rPr>
           <w:sz w:val="20"/>
@@ -1316,6 +1350,7 @@
         </w:rPr>
         <w:t>{{</w:t>
       </w:r>
+      <w:proofErr w:type="spellStart"/>
       <w:r>
         <w:rPr>
           <w:sz w:val="20"/>
@@ -1324,6 +1359,7 @@
         </w:rPr>
         <w:t>last_name</w:t>
       </w:r>
+      <w:proofErr w:type="spellEnd"/>
       <w:r>
         <w:rPr>
           <w:rFonts w:hint="cs"/>
@@ -1340,7 +1376,25 @@
           <w:szCs w:val="20"/>
           <w:lang w:val="en-GB"/>
         </w:rPr>
-        <w:t>{{groom_NAME}}</w:t>
+        <w:t>{{</w:t>
+      </w:r>
+      <w:proofErr w:type="spellStart"/>
+      <w:r>
+        <w:rPr>
+          <w:sz w:val="20"/>
+          <w:szCs w:val="20"/>
+          <w:lang w:val="en-GB"/>
+        </w:rPr>
+        <w:t>groom_NAME</w:t>
+      </w:r>
+      <w:proofErr w:type="spellEnd"/>
+      <w:r>
+        <w:rPr>
+          <w:sz w:val="20"/>
+          <w:szCs w:val="20"/>
+          <w:lang w:val="en-GB"/>
+        </w:rPr>
+        <w:t>}}</w:t>
       </w:r>
       <w:r>
         <w:rPr>
@@ -1366,6 +1420,7 @@
         </w:rPr>
         <w:t>{{</w:t>
       </w:r>
+      <w:proofErr w:type="spellStart"/>
       <w:r>
         <w:rPr>
           <w:sz w:val="20"/>
@@ -1373,6 +1428,7 @@
         </w:rPr>
         <w:t>father_name</w:t>
       </w:r>
+      <w:proofErr w:type="spellEnd"/>
       <w:r>
         <w:rPr>
           <w:sz w:val="20"/>
@@ -2212,6 +2268,7 @@
         </w:rPr>
         <w:t xml:space="preserve"> </w:t>
       </w:r>
+      <w:proofErr w:type="gramStart"/>
       <w:r>
         <w:rPr>
           <w:rFonts w:cs="Arial"/>
@@ -2237,22 +2294,48 @@
           <w:szCs w:val="20"/>
           <w:rtl/>
         </w:rPr>
-        <w:t xml:space="preserve">: </w:t>
-      </w:r>
+        <w:t>:</w:t>
+      </w:r>
+      <w:proofErr w:type="gramEnd"/>
       <w:r>
         <w:rPr>
           <w:rFonts w:hint="cs"/>
           <w:sz w:val="20"/>
           <w:szCs w:val="20"/>
-        </w:rPr>
-        <w:t xml:space="preserve"> </w:t>
-      </w:r>
-      <w:r>
-        <w:rPr>
-          <w:sz w:val="20"/>
-          <w:szCs w:val="20"/>
-        </w:rPr>
-        <w:t>{{haia_committee_id}}</w:t>
+          <w:rtl/>
+        </w:rPr>
+        <w:t xml:space="preserve"> </w:t>
+      </w:r>
+      <w:r>
+        <w:rPr>
+          <w:rFonts w:hint="cs"/>
+          <w:sz w:val="20"/>
+          <w:szCs w:val="20"/>
+        </w:rPr>
+        <w:t xml:space="preserve"> </w:t>
+      </w:r>
+      <w:r>
+        <w:rPr>
+          <w:sz w:val="20"/>
+          <w:szCs w:val="20"/>
+        </w:rPr>
+        <w:t>{{</w:t>
+      </w:r>
+      <w:proofErr w:type="spellStart"/>
+      <w:r>
+        <w:rPr>
+          <w:sz w:val="20"/>
+          <w:szCs w:val="20"/>
+        </w:rPr>
+        <w:t>haia_committee_id</w:t>
+      </w:r>
+      <w:proofErr w:type="spellEnd"/>
+      <w:r>
+        <w:rPr>
+          <w:sz w:val="20"/>
+          <w:szCs w:val="20"/>
+        </w:rPr>
+        <w:t>}}</w:t>
       </w:r>
       <w:r>
         <w:rPr>
@@ -2394,7 +2477,23 @@
           <w:sz w:val="20"/>
           <w:szCs w:val="20"/>
         </w:rPr>
-        <w:t>{{madaeh_committee_id}}</w:t>
+        <w:t>{{</w:t>
+      </w:r>
+      <w:proofErr w:type="spellStart"/>
+      <w:r>
+        <w:rPr>
+          <w:sz w:val="20"/>
+          <w:szCs w:val="20"/>
+        </w:rPr>
+        <w:t>madaeh_committee_id</w:t>
+      </w:r>
+      <w:proofErr w:type="spellEnd"/>
+      <w:r>
+        <w:rPr>
+          <w:sz w:val="20"/>
+          <w:szCs w:val="20"/>
+        </w:rPr>
+        <w:t>}}</w:t>
       </w:r>
       <w:r>
         <w:rPr>
@@ -2681,6 +2780,7 @@
         </w:rPr>
         <w:t>{{</w:t>
       </w:r>
+      <w:proofErr w:type="spellStart"/>
       <w:r>
         <w:rPr>
           <w:sz w:val="20"/>
@@ -2688,6 +2788,7 @@
         </w:rPr>
         <w:t>wakil_full_NAME</w:t>
       </w:r>
+      <w:proofErr w:type="spellEnd"/>
       <w:r>
         <w:rPr>
           <w:sz w:val="20"/>
@@ -2753,6 +2854,7 @@
         </w:rPr>
         <w:t xml:space="preserve"> {{</w:t>
       </w:r>
+      <w:proofErr w:type="spellStart"/>
       <w:r>
         <w:rPr>
           <w:sz w:val="20"/>
@@ -2760,6 +2862,7 @@
         </w:rPr>
         <w:t>wakil_phone</w:t>
       </w:r>
+      <w:proofErr w:type="spellEnd"/>
       <w:r>
         <w:rPr>
           <w:sz w:val="20"/>
@@ -2861,7 +2964,23 @@
           <w:sz w:val="20"/>
           <w:szCs w:val="20"/>
         </w:rPr>
-        <w:t>{{created_at}}</w:t>
+        <w:t>{{</w:t>
+      </w:r>
+      <w:proofErr w:type="spellStart"/>
+      <w:r>
+        <w:rPr>
+          <w:sz w:val="20"/>
+          <w:szCs w:val="20"/>
+        </w:rPr>
+        <w:t>created_at</w:t>
+      </w:r>
+      <w:proofErr w:type="spellEnd"/>
+      <w:r>
+        <w:rPr>
+          <w:sz w:val="20"/>
+          <w:szCs w:val="20"/>
+        </w:rPr>
+        <w:t>}}</w:t>
       </w:r>
       <w:r>
         <w:rPr>
@@ -2886,7 +3005,6 @@
           <w:rFonts w:cs="Arial"/>
           <w:sz w:val="20"/>
           <w:szCs w:val="20"/>
-          <w:rtl/>
         </w:rPr>
       </w:pPr>
       <w:r>
@@ -2957,8 +3075,6 @@
         </w:rPr>
         <w:tab/>
       </w:r>
-      <w:bookmarkStart w:id="0" w:name="_GoBack"/>
-      <w:bookmarkEnd w:id="0"/>
       <w:r>
         <w:rPr>
           <w:rFonts w:cs="Arial"/>
@@ -3048,6 +3164,31 @@
         </w:rPr>
         <w:t>العشيرة،</w:t>
       </w:r>
+    </w:p>
+    <w:p>
+      <w:pPr>
+        <w:pStyle w:val="ListParagraph"/>
+        <w:bidi/>
+        <w:spacing w:line="240" w:lineRule="auto"/>
+        <w:rPr>
+          <w:rFonts w:cs="Arial"/>
+          <w:sz w:val="20"/>
+          <w:szCs w:val="20"/>
+        </w:rPr>
+      </w:pPr>
+    </w:p>
+    <w:p>
+      <w:pPr>
+        <w:pStyle w:val="ListParagraph"/>
+        <w:bidi/>
+        <w:spacing w:line="240" w:lineRule="auto"/>
+        <w:rPr>
+          <w:rFonts w:cs="Arial"/>
+          <w:sz w:val="20"/>
+          <w:szCs w:val="20"/>
+          <w:rtl/>
+        </w:rPr>
+      </w:pPr>
     </w:p>
     <w:p>
       <w:pPr>
@@ -3268,6 +3409,19 @@
     </w:p>
     <w:p>
       <w:pPr>
+        <w:pStyle w:val="ListParagraph"/>
+        <w:bidi/>
+        <w:spacing w:line="240" w:lineRule="auto"/>
+        <w:rPr>
+          <w:rFonts w:cs="Arial"/>
+          <w:sz w:val="20"/>
+          <w:szCs w:val="20"/>
+        </w:rPr>
+      </w:pPr>
+    </w:p>
+    <w:p>
+      <w:pPr>
+        <w:pStyle w:val="ListParagraph"/>
         <w:bidi/>
         <w:spacing w:line="240" w:lineRule="auto"/>
         <w:rPr>
@@ -3285,511 +3439,6 @@
           <w:szCs w:val="20"/>
         </w:rPr>
       </w:pPr>
-      <w:r>
-        <w:rPr>
-          <w:rFonts w:cs="Arial"/>
-          <w:sz w:val="20"/>
-          <w:szCs w:val="20"/>
-          <w:rtl/>
-        </w:rPr>
-        <w:t>وبناء</w:t>
-      </w:r>
-      <w:r>
-        <w:rPr>
-          <w:sz w:val="20"/>
-          <w:szCs w:val="20"/>
-        </w:rPr>
-        <w:t xml:space="preserve"> </w:t>
-      </w:r>
-      <w:r>
-        <w:rPr>
-          <w:rFonts w:cs="Arial"/>
-          <w:sz w:val="20"/>
-          <w:szCs w:val="20"/>
-          <w:rtl/>
-        </w:rPr>
-        <w:t>على</w:t>
-      </w:r>
-      <w:r>
-        <w:rPr>
-          <w:sz w:val="20"/>
-          <w:szCs w:val="20"/>
-        </w:rPr>
-        <w:t xml:space="preserve"> </w:t>
-      </w:r>
-      <w:r>
-        <w:rPr>
-          <w:rFonts w:cs="Arial"/>
-          <w:sz w:val="20"/>
-          <w:szCs w:val="20"/>
-          <w:rtl/>
-        </w:rPr>
-        <w:t>ما</w:t>
-      </w:r>
-      <w:r>
-        <w:rPr>
-          <w:sz w:val="20"/>
-          <w:szCs w:val="20"/>
-        </w:rPr>
-        <w:t xml:space="preserve"> </w:t>
-      </w:r>
-      <w:r>
-        <w:rPr>
-          <w:rFonts w:cs="Arial"/>
-          <w:sz w:val="20"/>
-          <w:szCs w:val="20"/>
-          <w:rtl/>
-        </w:rPr>
-        <w:t>تقدم</w:t>
-      </w:r>
-      <w:r>
-        <w:rPr>
-          <w:sz w:val="20"/>
-          <w:szCs w:val="20"/>
-        </w:rPr>
-        <w:t xml:space="preserve"> </w:t>
-      </w:r>
-      <w:r>
-        <w:rPr>
-          <w:rFonts w:cs="Arial"/>
-          <w:sz w:val="20"/>
-          <w:szCs w:val="20"/>
-          <w:rtl/>
-        </w:rPr>
-        <w:t>فإن</w:t>
-      </w:r>
-      <w:r>
-        <w:rPr>
-          <w:sz w:val="20"/>
-          <w:szCs w:val="20"/>
-        </w:rPr>
-        <w:t xml:space="preserve"> </w:t>
-      </w:r>
-      <w:r>
-        <w:rPr>
-          <w:rFonts w:cs="Arial"/>
-          <w:sz w:val="20"/>
-          <w:szCs w:val="20"/>
-          <w:rtl/>
-        </w:rPr>
-        <w:t>إدارة</w:t>
-      </w:r>
-      <w:r>
-        <w:rPr>
-          <w:sz w:val="20"/>
-          <w:szCs w:val="20"/>
-        </w:rPr>
-        <w:t xml:space="preserve">  {{</w:t>
-      </w:r>
-      <w:r>
-        <w:rPr>
-          <w:sz w:val="20"/>
-          <w:szCs w:val="20"/>
-        </w:rPr>
-        <w:t>ORIGIN_CLAN</w:t>
-      </w:r>
-      <w:r>
-        <w:rPr>
-          <w:sz w:val="20"/>
-          <w:szCs w:val="20"/>
-        </w:rPr>
-        <w:t xml:space="preserve">}} </w:t>
-      </w:r>
-      <w:r>
-        <w:rPr>
-          <w:rFonts w:cs="Arial"/>
-          <w:sz w:val="20"/>
-          <w:szCs w:val="20"/>
-          <w:rtl/>
-        </w:rPr>
-        <w:t>تبدي</w:t>
-      </w:r>
-      <w:r>
-        <w:rPr>
-          <w:sz w:val="20"/>
-          <w:szCs w:val="20"/>
-        </w:rPr>
-        <w:t xml:space="preserve"> </w:t>
-      </w:r>
-      <w:r>
-        <w:rPr>
-          <w:rFonts w:cs="Arial"/>
-          <w:sz w:val="20"/>
-          <w:szCs w:val="20"/>
-          <w:rtl/>
-        </w:rPr>
-        <w:t>موافقتها</w:t>
-      </w:r>
-      <w:r>
-        <w:rPr>
-          <w:sz w:val="20"/>
-          <w:szCs w:val="20"/>
-        </w:rPr>
-        <w:t xml:space="preserve"> </w:t>
-      </w:r>
-      <w:r>
-        <w:rPr>
-          <w:rFonts w:cs="Arial"/>
-          <w:sz w:val="20"/>
-          <w:szCs w:val="20"/>
-          <w:rtl/>
-        </w:rPr>
-        <w:t>ملتمسة</w:t>
-      </w:r>
-      <w:r>
-        <w:rPr>
-          <w:sz w:val="20"/>
-          <w:szCs w:val="20"/>
-        </w:rPr>
-        <w:t xml:space="preserve"> </w:t>
-      </w:r>
-      <w:r>
-        <w:rPr>
-          <w:rFonts w:cs="Arial"/>
-          <w:sz w:val="20"/>
-          <w:szCs w:val="20"/>
-          <w:rtl/>
-        </w:rPr>
-        <w:t>من</w:t>
-      </w:r>
-      <w:r>
-        <w:rPr>
-          <w:sz w:val="20"/>
-          <w:szCs w:val="20"/>
-        </w:rPr>
-        <w:t xml:space="preserve"> </w:t>
-      </w:r>
-      <w:r>
-        <w:rPr>
-          <w:rFonts w:cs="Arial"/>
-          <w:sz w:val="20"/>
-          <w:szCs w:val="20"/>
-          <w:rtl/>
-        </w:rPr>
-        <w:t>فضلكم</w:t>
-      </w:r>
-      <w:r>
-        <w:rPr>
-          <w:sz w:val="20"/>
-          <w:szCs w:val="20"/>
-        </w:rPr>
-        <w:t xml:space="preserve"> </w:t>
-      </w:r>
-      <w:r>
-        <w:rPr>
-          <w:rFonts w:cs="Arial"/>
-          <w:sz w:val="20"/>
-          <w:szCs w:val="20"/>
-          <w:rtl/>
-        </w:rPr>
-        <w:t>الكريم</w:t>
-      </w:r>
-      <w:r>
-        <w:rPr>
-          <w:sz w:val="20"/>
-          <w:szCs w:val="20"/>
-        </w:rPr>
-        <w:t xml:space="preserve"> </w:t>
-      </w:r>
-      <w:r>
-        <w:rPr>
-          <w:rFonts w:cs="Arial"/>
-          <w:sz w:val="20"/>
-          <w:szCs w:val="20"/>
-          <w:rtl/>
-        </w:rPr>
-        <w:t>قبوله</w:t>
-      </w:r>
-      <w:r>
-        <w:rPr>
-          <w:sz w:val="20"/>
-          <w:szCs w:val="20"/>
-        </w:rPr>
-        <w:t xml:space="preserve"> </w:t>
-      </w:r>
-      <w:r>
-        <w:rPr>
-          <w:rFonts w:cs="Arial"/>
-          <w:sz w:val="20"/>
-          <w:szCs w:val="20"/>
-          <w:rtl/>
-        </w:rPr>
-        <w:t>والموافقة</w:t>
-      </w:r>
-      <w:r>
-        <w:rPr>
-          <w:sz w:val="20"/>
-          <w:szCs w:val="20"/>
-        </w:rPr>
-        <w:t xml:space="preserve"> </w:t>
-      </w:r>
-      <w:r>
-        <w:rPr>
-          <w:rFonts w:cs="Arial"/>
-          <w:sz w:val="20"/>
-          <w:szCs w:val="20"/>
-          <w:rtl/>
-        </w:rPr>
-        <w:t>عليه،</w:t>
-      </w:r>
-      <w:r>
-        <w:rPr>
-          <w:sz w:val="20"/>
-          <w:szCs w:val="20"/>
-        </w:rPr>
-        <w:t xml:space="preserve"> </w:t>
-      </w:r>
-      <w:r>
-        <w:rPr>
-          <w:rFonts w:cs="Arial"/>
-          <w:sz w:val="20"/>
-          <w:szCs w:val="20"/>
-          <w:rtl/>
-        </w:rPr>
-        <w:t>كما</w:t>
-      </w:r>
-      <w:r>
-        <w:rPr>
-          <w:sz w:val="20"/>
-          <w:szCs w:val="20"/>
-        </w:rPr>
-        <w:t xml:space="preserve"> </w:t>
-      </w:r>
-      <w:r>
-        <w:rPr>
-          <w:rFonts w:cs="Arial"/>
-          <w:sz w:val="20"/>
-          <w:szCs w:val="20"/>
-          <w:rtl/>
-        </w:rPr>
-        <w:t>ندعوكم</w:t>
-      </w:r>
-      <w:r>
-        <w:rPr>
-          <w:sz w:val="20"/>
-          <w:szCs w:val="20"/>
-        </w:rPr>
-        <w:t xml:space="preserve"> </w:t>
-      </w:r>
-      <w:r>
-        <w:rPr>
-          <w:rFonts w:cs="Arial"/>
-          <w:sz w:val="20"/>
-          <w:szCs w:val="20"/>
-          <w:rtl/>
-        </w:rPr>
-        <w:t>بالمناسبة</w:t>
-      </w:r>
-      <w:r>
-        <w:rPr>
-          <w:sz w:val="20"/>
-          <w:szCs w:val="20"/>
-        </w:rPr>
-        <w:t xml:space="preserve"> </w:t>
-      </w:r>
-      <w:r>
-        <w:rPr>
-          <w:rFonts w:cs="Arial"/>
-          <w:sz w:val="20"/>
-          <w:szCs w:val="20"/>
-          <w:rtl/>
-        </w:rPr>
-        <w:t>أن</w:t>
-      </w:r>
-      <w:r>
-        <w:rPr>
-          <w:sz w:val="20"/>
-          <w:szCs w:val="20"/>
-        </w:rPr>
-        <w:t xml:space="preserve"> </w:t>
-      </w:r>
-      <w:r>
-        <w:rPr>
-          <w:rFonts w:cs="Arial"/>
-          <w:sz w:val="20"/>
-          <w:szCs w:val="20"/>
-          <w:rtl/>
-        </w:rPr>
-        <w:t>تشرفوا</w:t>
-      </w:r>
-      <w:r>
-        <w:rPr>
-          <w:sz w:val="20"/>
-          <w:szCs w:val="20"/>
-        </w:rPr>
-        <w:t xml:space="preserve"> </w:t>
-      </w:r>
-      <w:r>
-        <w:rPr>
-          <w:rFonts w:cs="Arial"/>
-          <w:sz w:val="20"/>
-          <w:szCs w:val="20"/>
-          <w:rtl/>
-        </w:rPr>
-        <w:t>عرسنا</w:t>
-      </w:r>
-      <w:r>
-        <w:rPr>
-          <w:sz w:val="20"/>
-          <w:szCs w:val="20"/>
-        </w:rPr>
-        <w:t xml:space="preserve"> </w:t>
-      </w:r>
-      <w:r>
-        <w:rPr>
-          <w:rFonts w:cs="Arial"/>
-          <w:sz w:val="20"/>
-          <w:szCs w:val="20"/>
-          <w:rtl/>
-        </w:rPr>
-        <w:t>بحضوركم</w:t>
-      </w:r>
-      <w:r>
-        <w:rPr>
-          <w:sz w:val="20"/>
-          <w:szCs w:val="20"/>
-        </w:rPr>
-        <w:t xml:space="preserve"> </w:t>
-      </w:r>
-      <w:r>
-        <w:rPr>
-          <w:rFonts w:cs="Arial"/>
-          <w:sz w:val="20"/>
-          <w:szCs w:val="20"/>
-          <w:rtl/>
-        </w:rPr>
-        <w:t>الكريم،</w:t>
-      </w:r>
-      <w:r>
-        <w:rPr>
-          <w:sz w:val="20"/>
-          <w:szCs w:val="20"/>
-        </w:rPr>
-        <w:t xml:space="preserve"> </w:t>
-      </w:r>
-      <w:r>
-        <w:rPr>
-          <w:rFonts w:cs="Arial"/>
-          <w:sz w:val="20"/>
-          <w:szCs w:val="20"/>
-          <w:rtl/>
-        </w:rPr>
-        <w:t>وإلى</w:t>
-      </w:r>
-      <w:r>
-        <w:rPr>
-          <w:sz w:val="20"/>
-          <w:szCs w:val="20"/>
-        </w:rPr>
-        <w:t xml:space="preserve"> </w:t>
-      </w:r>
-      <w:r>
-        <w:rPr>
-          <w:rFonts w:cs="Arial"/>
-          <w:sz w:val="20"/>
-          <w:szCs w:val="20"/>
-          <w:rtl/>
-        </w:rPr>
-        <w:t>ذلك</w:t>
-      </w:r>
-      <w:r>
-        <w:rPr>
-          <w:sz w:val="20"/>
-          <w:szCs w:val="20"/>
-        </w:rPr>
-        <w:t xml:space="preserve"> </w:t>
-      </w:r>
-      <w:r>
-        <w:rPr>
-          <w:rFonts w:cs="Arial"/>
-          <w:sz w:val="20"/>
-          <w:szCs w:val="20"/>
-          <w:rtl/>
-        </w:rPr>
-        <w:t>الحين</w:t>
-      </w:r>
-      <w:r>
-        <w:rPr>
-          <w:sz w:val="20"/>
-          <w:szCs w:val="20"/>
-        </w:rPr>
-        <w:t xml:space="preserve"> </w:t>
-      </w:r>
-      <w:r>
-        <w:rPr>
-          <w:rFonts w:cs="Arial"/>
-          <w:sz w:val="20"/>
-          <w:szCs w:val="20"/>
-          <w:rtl/>
-        </w:rPr>
-        <w:t>تقبلوا</w:t>
-      </w:r>
-      <w:r>
-        <w:rPr>
-          <w:sz w:val="20"/>
-          <w:szCs w:val="20"/>
-        </w:rPr>
-        <w:t xml:space="preserve"> </w:t>
-      </w:r>
-      <w:r>
-        <w:rPr>
-          <w:rFonts w:cs="Arial" w:hint="cs"/>
-          <w:sz w:val="20"/>
-          <w:szCs w:val="20"/>
-          <w:rtl/>
-        </w:rPr>
-        <w:t>ت</w:t>
-      </w:r>
-      <w:r>
-        <w:rPr>
-          <w:rFonts w:cs="Arial"/>
-          <w:sz w:val="20"/>
-          <w:szCs w:val="20"/>
-          <w:rtl/>
-        </w:rPr>
-        <w:t>حيا</w:t>
-      </w:r>
-      <w:r>
-        <w:rPr>
-          <w:rFonts w:cs="Arial" w:hint="cs"/>
-          <w:sz w:val="20"/>
-          <w:szCs w:val="20"/>
-          <w:rtl/>
-        </w:rPr>
-        <w:t>ت</w:t>
-      </w:r>
-      <w:r>
-        <w:rPr>
-          <w:rFonts w:cs="Arial"/>
-          <w:sz w:val="20"/>
-          <w:szCs w:val="20"/>
-          <w:rtl/>
-        </w:rPr>
-        <w:t>نا</w:t>
-      </w:r>
-      <w:r>
-        <w:rPr>
-          <w:sz w:val="20"/>
-          <w:szCs w:val="20"/>
-        </w:rPr>
-        <w:t xml:space="preserve"> </w:t>
-      </w:r>
-      <w:r>
-        <w:rPr>
-          <w:rFonts w:cs="Arial"/>
-          <w:sz w:val="20"/>
-          <w:szCs w:val="20"/>
-          <w:rtl/>
-        </w:rPr>
-        <w:t>الخالصة</w:t>
-      </w:r>
-      <w:r>
-        <w:rPr>
-          <w:sz w:val="20"/>
-          <w:szCs w:val="20"/>
-        </w:rPr>
-        <w:t>.</w:t>
-      </w:r>
     </w:p>
     <w:p>
       <w:pPr>
@@ -3807,30 +3456,503 @@
           <w:szCs w:val="20"/>
           <w:rtl/>
         </w:rPr>
-        <w:t>ملاحظات</w:t>
-      </w:r>
-      <w:r>
-        <w:rPr>
-          <w:sz w:val="20"/>
-          <w:szCs w:val="20"/>
-        </w:rPr>
-        <w:t xml:space="preserve"> </w:t>
-      </w:r>
-      <w:r>
-        <w:rPr>
-          <w:rFonts w:cs="Arial"/>
-          <w:sz w:val="20"/>
-          <w:szCs w:val="20"/>
-          <w:rtl/>
-        </w:rPr>
-        <w:t>هامة</w:t>
-      </w:r>
-      <w:r>
-        <w:rPr>
-          <w:sz w:val="20"/>
-          <w:szCs w:val="20"/>
-        </w:rPr>
-        <w:t>:</w:t>
+        <w:t>وبناء</w:t>
+      </w:r>
+      <w:r>
+        <w:rPr>
+          <w:sz w:val="20"/>
+          <w:szCs w:val="20"/>
+        </w:rPr>
+        <w:t xml:space="preserve"> </w:t>
+      </w:r>
+      <w:r>
+        <w:rPr>
+          <w:rFonts w:cs="Arial"/>
+          <w:sz w:val="20"/>
+          <w:szCs w:val="20"/>
+          <w:rtl/>
+        </w:rPr>
+        <w:t>على</w:t>
+      </w:r>
+      <w:r>
+        <w:rPr>
+          <w:sz w:val="20"/>
+          <w:szCs w:val="20"/>
+        </w:rPr>
+        <w:t xml:space="preserve"> </w:t>
+      </w:r>
+      <w:r>
+        <w:rPr>
+          <w:rFonts w:cs="Arial"/>
+          <w:sz w:val="20"/>
+          <w:szCs w:val="20"/>
+          <w:rtl/>
+        </w:rPr>
+        <w:t>ما</w:t>
+      </w:r>
+      <w:r>
+        <w:rPr>
+          <w:sz w:val="20"/>
+          <w:szCs w:val="20"/>
+        </w:rPr>
+        <w:t xml:space="preserve"> </w:t>
+      </w:r>
+      <w:r>
+        <w:rPr>
+          <w:rFonts w:cs="Arial"/>
+          <w:sz w:val="20"/>
+          <w:szCs w:val="20"/>
+          <w:rtl/>
+        </w:rPr>
+        <w:t>تقدم</w:t>
+      </w:r>
+      <w:r>
+        <w:rPr>
+          <w:sz w:val="20"/>
+          <w:szCs w:val="20"/>
+        </w:rPr>
+        <w:t xml:space="preserve"> </w:t>
+      </w:r>
+      <w:r>
+        <w:rPr>
+          <w:rFonts w:cs="Arial"/>
+          <w:sz w:val="20"/>
+          <w:szCs w:val="20"/>
+          <w:rtl/>
+        </w:rPr>
+        <w:t>فإن</w:t>
+      </w:r>
+      <w:r>
+        <w:rPr>
+          <w:sz w:val="20"/>
+          <w:szCs w:val="20"/>
+        </w:rPr>
+        <w:t xml:space="preserve"> </w:t>
+      </w:r>
+      <w:r>
+        <w:rPr>
+          <w:rFonts w:cs="Arial"/>
+          <w:sz w:val="20"/>
+          <w:szCs w:val="20"/>
+          <w:rtl/>
+        </w:rPr>
+        <w:t>إدارة</w:t>
+      </w:r>
+      <w:r>
+        <w:rPr>
+          <w:sz w:val="20"/>
+          <w:szCs w:val="20"/>
+        </w:rPr>
+        <w:t xml:space="preserve">  {{</w:t>
+      </w:r>
+      <w:r>
+        <w:rPr>
+          <w:sz w:val="20"/>
+          <w:szCs w:val="20"/>
+        </w:rPr>
+        <w:t>ORIGIN_CLAN</w:t>
+      </w:r>
+      <w:r>
+        <w:rPr>
+          <w:sz w:val="20"/>
+          <w:szCs w:val="20"/>
+        </w:rPr>
+        <w:t xml:space="preserve">}} </w:t>
+      </w:r>
+      <w:r>
+        <w:rPr>
+          <w:rFonts w:cs="Arial"/>
+          <w:sz w:val="20"/>
+          <w:szCs w:val="20"/>
+          <w:rtl/>
+        </w:rPr>
+        <w:t>تبدي</w:t>
+      </w:r>
+      <w:r>
+        <w:rPr>
+          <w:sz w:val="20"/>
+          <w:szCs w:val="20"/>
+        </w:rPr>
+        <w:t xml:space="preserve"> </w:t>
+      </w:r>
+      <w:r>
+        <w:rPr>
+          <w:rFonts w:cs="Arial"/>
+          <w:sz w:val="20"/>
+          <w:szCs w:val="20"/>
+          <w:rtl/>
+        </w:rPr>
+        <w:t>موافقتها</w:t>
+      </w:r>
+      <w:r>
+        <w:rPr>
+          <w:sz w:val="20"/>
+          <w:szCs w:val="20"/>
+        </w:rPr>
+        <w:t xml:space="preserve"> </w:t>
+      </w:r>
+      <w:r>
+        <w:rPr>
+          <w:rFonts w:cs="Arial"/>
+          <w:sz w:val="20"/>
+          <w:szCs w:val="20"/>
+          <w:rtl/>
+        </w:rPr>
+        <w:t>ملتمسة</w:t>
+      </w:r>
+      <w:r>
+        <w:rPr>
+          <w:sz w:val="20"/>
+          <w:szCs w:val="20"/>
+        </w:rPr>
+        <w:t xml:space="preserve"> </w:t>
+      </w:r>
+      <w:r>
+        <w:rPr>
+          <w:rFonts w:cs="Arial"/>
+          <w:sz w:val="20"/>
+          <w:szCs w:val="20"/>
+          <w:rtl/>
+        </w:rPr>
+        <w:t>من</w:t>
+      </w:r>
+      <w:r>
+        <w:rPr>
+          <w:sz w:val="20"/>
+          <w:szCs w:val="20"/>
+        </w:rPr>
+        <w:t xml:space="preserve"> </w:t>
+      </w:r>
+      <w:r>
+        <w:rPr>
+          <w:rFonts w:cs="Arial"/>
+          <w:sz w:val="20"/>
+          <w:szCs w:val="20"/>
+          <w:rtl/>
+        </w:rPr>
+        <w:t>فضلكم</w:t>
+      </w:r>
+      <w:r>
+        <w:rPr>
+          <w:sz w:val="20"/>
+          <w:szCs w:val="20"/>
+        </w:rPr>
+        <w:t xml:space="preserve"> </w:t>
+      </w:r>
+      <w:r>
+        <w:rPr>
+          <w:rFonts w:cs="Arial"/>
+          <w:sz w:val="20"/>
+          <w:szCs w:val="20"/>
+          <w:rtl/>
+        </w:rPr>
+        <w:t>الكريم</w:t>
+      </w:r>
+      <w:r>
+        <w:rPr>
+          <w:sz w:val="20"/>
+          <w:szCs w:val="20"/>
+        </w:rPr>
+        <w:t xml:space="preserve"> </w:t>
+      </w:r>
+      <w:r>
+        <w:rPr>
+          <w:rFonts w:cs="Arial"/>
+          <w:sz w:val="20"/>
+          <w:szCs w:val="20"/>
+          <w:rtl/>
+        </w:rPr>
+        <w:t>قبوله</w:t>
+      </w:r>
+      <w:r>
+        <w:rPr>
+          <w:sz w:val="20"/>
+          <w:szCs w:val="20"/>
+        </w:rPr>
+        <w:t xml:space="preserve"> </w:t>
+      </w:r>
+      <w:r>
+        <w:rPr>
+          <w:rFonts w:cs="Arial"/>
+          <w:sz w:val="20"/>
+          <w:szCs w:val="20"/>
+          <w:rtl/>
+        </w:rPr>
+        <w:t>والموافقة</w:t>
+      </w:r>
+      <w:r>
+        <w:rPr>
+          <w:sz w:val="20"/>
+          <w:szCs w:val="20"/>
+        </w:rPr>
+        <w:t xml:space="preserve"> </w:t>
+      </w:r>
+      <w:r>
+        <w:rPr>
+          <w:rFonts w:cs="Arial"/>
+          <w:sz w:val="20"/>
+          <w:szCs w:val="20"/>
+          <w:rtl/>
+        </w:rPr>
+        <w:t>عليه،</w:t>
+      </w:r>
+      <w:r>
+        <w:rPr>
+          <w:sz w:val="20"/>
+          <w:szCs w:val="20"/>
+        </w:rPr>
+        <w:t xml:space="preserve"> </w:t>
+      </w:r>
+      <w:r>
+        <w:rPr>
+          <w:rFonts w:cs="Arial"/>
+          <w:sz w:val="20"/>
+          <w:szCs w:val="20"/>
+          <w:rtl/>
+        </w:rPr>
+        <w:t>كما</w:t>
+      </w:r>
+      <w:r>
+        <w:rPr>
+          <w:sz w:val="20"/>
+          <w:szCs w:val="20"/>
+        </w:rPr>
+        <w:t xml:space="preserve"> </w:t>
+      </w:r>
+      <w:r>
+        <w:rPr>
+          <w:rFonts w:cs="Arial"/>
+          <w:sz w:val="20"/>
+          <w:szCs w:val="20"/>
+          <w:rtl/>
+        </w:rPr>
+        <w:t>ندعوكم</w:t>
+      </w:r>
+      <w:r>
+        <w:rPr>
+          <w:sz w:val="20"/>
+          <w:szCs w:val="20"/>
+        </w:rPr>
+        <w:t xml:space="preserve"> </w:t>
+      </w:r>
+      <w:r>
+        <w:rPr>
+          <w:rFonts w:cs="Arial"/>
+          <w:sz w:val="20"/>
+          <w:szCs w:val="20"/>
+          <w:rtl/>
+        </w:rPr>
+        <w:t>بالمناسبة</w:t>
+      </w:r>
+      <w:r>
+        <w:rPr>
+          <w:sz w:val="20"/>
+          <w:szCs w:val="20"/>
+        </w:rPr>
+        <w:t xml:space="preserve"> </w:t>
+      </w:r>
+      <w:r>
+        <w:rPr>
+          <w:rFonts w:cs="Arial"/>
+          <w:sz w:val="20"/>
+          <w:szCs w:val="20"/>
+          <w:rtl/>
+        </w:rPr>
+        <w:t>أن</w:t>
+      </w:r>
+      <w:r>
+        <w:rPr>
+          <w:sz w:val="20"/>
+          <w:szCs w:val="20"/>
+        </w:rPr>
+        <w:t xml:space="preserve"> </w:t>
+      </w:r>
+      <w:r>
+        <w:rPr>
+          <w:rFonts w:cs="Arial"/>
+          <w:sz w:val="20"/>
+          <w:szCs w:val="20"/>
+          <w:rtl/>
+        </w:rPr>
+        <w:t>تشرفوا</w:t>
+      </w:r>
+      <w:r>
+        <w:rPr>
+          <w:sz w:val="20"/>
+          <w:szCs w:val="20"/>
+        </w:rPr>
+        <w:t xml:space="preserve"> </w:t>
+      </w:r>
+      <w:r>
+        <w:rPr>
+          <w:rFonts w:cs="Arial"/>
+          <w:sz w:val="20"/>
+          <w:szCs w:val="20"/>
+          <w:rtl/>
+        </w:rPr>
+        <w:t>عرسنا</w:t>
+      </w:r>
+      <w:r>
+        <w:rPr>
+          <w:sz w:val="20"/>
+          <w:szCs w:val="20"/>
+        </w:rPr>
+        <w:t xml:space="preserve"> </w:t>
+      </w:r>
+      <w:r>
+        <w:rPr>
+          <w:rFonts w:cs="Arial"/>
+          <w:sz w:val="20"/>
+          <w:szCs w:val="20"/>
+          <w:rtl/>
+        </w:rPr>
+        <w:t>بحضوركم</w:t>
+      </w:r>
+      <w:r>
+        <w:rPr>
+          <w:sz w:val="20"/>
+          <w:szCs w:val="20"/>
+        </w:rPr>
+        <w:t xml:space="preserve"> </w:t>
+      </w:r>
+      <w:r>
+        <w:rPr>
+          <w:rFonts w:cs="Arial"/>
+          <w:sz w:val="20"/>
+          <w:szCs w:val="20"/>
+          <w:rtl/>
+        </w:rPr>
+        <w:t>الكريم،</w:t>
+      </w:r>
+      <w:r>
+        <w:rPr>
+          <w:sz w:val="20"/>
+          <w:szCs w:val="20"/>
+        </w:rPr>
+        <w:t xml:space="preserve"> </w:t>
+      </w:r>
+      <w:r>
+        <w:rPr>
+          <w:rFonts w:cs="Arial"/>
+          <w:sz w:val="20"/>
+          <w:szCs w:val="20"/>
+          <w:rtl/>
+        </w:rPr>
+        <w:t>وإلى</w:t>
+      </w:r>
+      <w:r>
+        <w:rPr>
+          <w:sz w:val="20"/>
+          <w:szCs w:val="20"/>
+        </w:rPr>
+        <w:t xml:space="preserve"> </w:t>
+      </w:r>
+      <w:r>
+        <w:rPr>
+          <w:rFonts w:cs="Arial"/>
+          <w:sz w:val="20"/>
+          <w:szCs w:val="20"/>
+          <w:rtl/>
+        </w:rPr>
+        <w:t>ذلك</w:t>
+      </w:r>
+      <w:r>
+        <w:rPr>
+          <w:sz w:val="20"/>
+          <w:szCs w:val="20"/>
+        </w:rPr>
+        <w:t xml:space="preserve"> </w:t>
+      </w:r>
+      <w:r>
+        <w:rPr>
+          <w:rFonts w:cs="Arial"/>
+          <w:sz w:val="20"/>
+          <w:szCs w:val="20"/>
+          <w:rtl/>
+        </w:rPr>
+        <w:t>الحين</w:t>
+      </w:r>
+      <w:r>
+        <w:rPr>
+          <w:sz w:val="20"/>
+          <w:szCs w:val="20"/>
+        </w:rPr>
+        <w:t xml:space="preserve"> </w:t>
+      </w:r>
+      <w:r>
+        <w:rPr>
+          <w:rFonts w:cs="Arial"/>
+          <w:sz w:val="20"/>
+          <w:szCs w:val="20"/>
+          <w:rtl/>
+        </w:rPr>
+        <w:t>تقبلوا</w:t>
+      </w:r>
+      <w:r>
+        <w:rPr>
+          <w:sz w:val="20"/>
+          <w:szCs w:val="20"/>
+        </w:rPr>
+        <w:t xml:space="preserve"> </w:t>
+      </w:r>
+      <w:r>
+        <w:rPr>
+          <w:rFonts w:cs="Arial" w:hint="cs"/>
+          <w:sz w:val="20"/>
+          <w:szCs w:val="20"/>
+          <w:rtl/>
+        </w:rPr>
+        <w:t>ت</w:t>
+      </w:r>
+      <w:r>
+        <w:rPr>
+          <w:rFonts w:cs="Arial"/>
+          <w:sz w:val="20"/>
+          <w:szCs w:val="20"/>
+          <w:rtl/>
+        </w:rPr>
+        <w:t>حيا</w:t>
+      </w:r>
+      <w:r>
+        <w:rPr>
+          <w:rFonts w:cs="Arial" w:hint="cs"/>
+          <w:sz w:val="20"/>
+          <w:szCs w:val="20"/>
+          <w:rtl/>
+        </w:rPr>
+        <w:t>ت</w:t>
+      </w:r>
+      <w:r>
+        <w:rPr>
+          <w:rFonts w:cs="Arial"/>
+          <w:sz w:val="20"/>
+          <w:szCs w:val="20"/>
+          <w:rtl/>
+        </w:rPr>
+        <w:t>نا</w:t>
+      </w:r>
+      <w:r>
+        <w:rPr>
+          <w:sz w:val="20"/>
+          <w:szCs w:val="20"/>
+        </w:rPr>
+        <w:t xml:space="preserve"> </w:t>
+      </w:r>
+      <w:r>
+        <w:rPr>
+          <w:rFonts w:cs="Arial"/>
+          <w:sz w:val="20"/>
+          <w:szCs w:val="20"/>
+          <w:rtl/>
+        </w:rPr>
+        <w:t>الخالصة</w:t>
+      </w:r>
+      <w:r>
+        <w:rPr>
+          <w:sz w:val="20"/>
+          <w:szCs w:val="20"/>
+        </w:rPr>
+        <w:t>.</w:t>
       </w:r>
     </w:p>
     <w:p>
@@ -3844,186 +3966,35 @@
       </w:pPr>
       <w:r>
         <w:rPr>
-          <w:sz w:val="20"/>
-          <w:szCs w:val="20"/>
-        </w:rPr>
-        <w:t>-</w:t>
-      </w:r>
-      <w:r>
-        <w:rPr>
-          <w:rFonts w:hint="cs"/>
-          <w:sz w:val="20"/>
-          <w:szCs w:val="20"/>
-          <w:rtl/>
-        </w:rPr>
-        <w:t xml:space="preserve"> </w:t>
-      </w:r>
-      <w:r>
-        <w:rPr>
-          <w:sz w:val="20"/>
-          <w:szCs w:val="20"/>
-        </w:rPr>
-        <w:t xml:space="preserve"> </w:t>
-      </w:r>
-      <w:r>
-        <w:rPr>
-          <w:rFonts w:cs="Arial"/>
-          <w:sz w:val="20"/>
-          <w:szCs w:val="20"/>
-          <w:rtl/>
-        </w:rPr>
-        <w:t>في</w:t>
-      </w:r>
-      <w:r>
-        <w:rPr>
-          <w:sz w:val="20"/>
-          <w:szCs w:val="20"/>
-        </w:rPr>
-        <w:t xml:space="preserve"> </w:t>
-      </w:r>
-      <w:r>
-        <w:rPr>
-          <w:rFonts w:cs="Arial"/>
-          <w:sz w:val="20"/>
-          <w:szCs w:val="20"/>
-          <w:rtl/>
-        </w:rPr>
-        <w:t>حالة</w:t>
-      </w:r>
-      <w:r>
-        <w:rPr>
-          <w:sz w:val="20"/>
-          <w:szCs w:val="20"/>
-        </w:rPr>
-        <w:t xml:space="preserve"> </w:t>
-      </w:r>
-      <w:r>
-        <w:rPr>
-          <w:rFonts w:cs="Arial"/>
-          <w:sz w:val="20"/>
-          <w:szCs w:val="20"/>
-          <w:rtl/>
-        </w:rPr>
-        <w:t>الإخلال</w:t>
-      </w:r>
-      <w:r>
-        <w:rPr>
-          <w:sz w:val="20"/>
-          <w:szCs w:val="20"/>
-        </w:rPr>
-        <w:t xml:space="preserve"> </w:t>
-      </w:r>
-      <w:r>
-        <w:rPr>
-          <w:rFonts w:cs="Arial"/>
-          <w:sz w:val="20"/>
-          <w:szCs w:val="20"/>
-          <w:rtl/>
-        </w:rPr>
-        <w:t>بأحد</w:t>
-      </w:r>
-      <w:r>
-        <w:rPr>
-          <w:sz w:val="20"/>
-          <w:szCs w:val="20"/>
-        </w:rPr>
-        <w:t xml:space="preserve"> </w:t>
-      </w:r>
-      <w:r>
-        <w:rPr>
-          <w:rFonts w:cs="Arial"/>
-          <w:sz w:val="20"/>
-          <w:szCs w:val="20"/>
-          <w:rtl/>
-        </w:rPr>
-        <w:t>الشروط</w:t>
-      </w:r>
-      <w:r>
-        <w:rPr>
-          <w:sz w:val="20"/>
-          <w:szCs w:val="20"/>
-        </w:rPr>
-        <w:t xml:space="preserve"> </w:t>
-      </w:r>
-      <w:r>
-        <w:rPr>
-          <w:rFonts w:cs="Arial"/>
-          <w:sz w:val="20"/>
-          <w:szCs w:val="20"/>
-          <w:rtl/>
-        </w:rPr>
-        <w:t>المذكورة</w:t>
-      </w:r>
-      <w:r>
-        <w:rPr>
-          <w:sz w:val="20"/>
-          <w:szCs w:val="20"/>
-        </w:rPr>
-        <w:t xml:space="preserve"> </w:t>
-      </w:r>
-      <w:r>
-        <w:rPr>
-          <w:rFonts w:cs="Arial"/>
-          <w:sz w:val="20"/>
-          <w:szCs w:val="20"/>
-          <w:rtl/>
-        </w:rPr>
-        <w:t>أعلاه</w:t>
-      </w:r>
-      <w:r>
-        <w:rPr>
-          <w:sz w:val="20"/>
-          <w:szCs w:val="20"/>
-        </w:rPr>
-        <w:t xml:space="preserve"> </w:t>
-      </w:r>
-      <w:r>
-        <w:rPr>
-          <w:rFonts w:cs="Arial"/>
-          <w:sz w:val="20"/>
-          <w:szCs w:val="20"/>
-          <w:rtl/>
-        </w:rPr>
-        <w:t>يلغى</w:t>
-      </w:r>
-      <w:r>
-        <w:rPr>
-          <w:sz w:val="20"/>
-          <w:szCs w:val="20"/>
-        </w:rPr>
-        <w:t xml:space="preserve"> </w:t>
-      </w:r>
-      <w:r>
-        <w:rPr>
-          <w:rFonts w:cs="Arial"/>
-          <w:sz w:val="20"/>
-          <w:szCs w:val="20"/>
-          <w:rtl/>
-        </w:rPr>
-        <w:t>الطلب</w:t>
-      </w:r>
-      <w:r>
-        <w:rPr>
-          <w:sz w:val="20"/>
-          <w:szCs w:val="20"/>
-        </w:rPr>
-        <w:t xml:space="preserve"> </w:t>
-      </w:r>
-      <w:r>
-        <w:rPr>
-          <w:rFonts w:cs="Arial"/>
-          <w:sz w:val="20"/>
-          <w:szCs w:val="20"/>
-          <w:rtl/>
-        </w:rPr>
-        <w:t>تلقائيا</w:t>
-      </w:r>
-      <w:r>
-        <w:rPr>
-          <w:sz w:val="20"/>
-          <w:szCs w:val="20"/>
-        </w:rPr>
-        <w:t>.</w:t>
+          <w:rFonts w:cs="Arial"/>
+          <w:sz w:val="20"/>
+          <w:szCs w:val="20"/>
+          <w:rtl/>
+        </w:rPr>
+        <w:t>ملاحظات</w:t>
+      </w:r>
+      <w:r>
+        <w:rPr>
+          <w:sz w:val="20"/>
+          <w:szCs w:val="20"/>
+        </w:rPr>
+        <w:t xml:space="preserve"> </w:t>
+      </w:r>
+      <w:r>
+        <w:rPr>
+          <w:rFonts w:cs="Arial"/>
+          <w:sz w:val="20"/>
+          <w:szCs w:val="20"/>
+          <w:rtl/>
+        </w:rPr>
+        <w:t>هامة</w:t>
+      </w:r>
+      <w:r>
+        <w:rPr>
+          <w:sz w:val="20"/>
+          <w:szCs w:val="20"/>
+        </w:rPr>
+        <w:t>:</w:t>
       </w:r>
     </w:p>
     <w:p>
@@ -4065,6 +4036,199 @@
           <w:szCs w:val="20"/>
           <w:rtl/>
         </w:rPr>
+        <w:t>في</w:t>
+      </w:r>
+      <w:r>
+        <w:rPr>
+          <w:sz w:val="20"/>
+          <w:szCs w:val="20"/>
+        </w:rPr>
+        <w:t xml:space="preserve"> </w:t>
+      </w:r>
+      <w:r>
+        <w:rPr>
+          <w:rFonts w:cs="Arial"/>
+          <w:sz w:val="20"/>
+          <w:szCs w:val="20"/>
+          <w:rtl/>
+        </w:rPr>
+        <w:t>حالة</w:t>
+      </w:r>
+      <w:r>
+        <w:rPr>
+          <w:sz w:val="20"/>
+          <w:szCs w:val="20"/>
+        </w:rPr>
+        <w:t xml:space="preserve"> </w:t>
+      </w:r>
+      <w:r>
+        <w:rPr>
+          <w:rFonts w:cs="Arial"/>
+          <w:sz w:val="20"/>
+          <w:szCs w:val="20"/>
+          <w:rtl/>
+        </w:rPr>
+        <w:t>الإخلال</w:t>
+      </w:r>
+      <w:r>
+        <w:rPr>
+          <w:sz w:val="20"/>
+          <w:szCs w:val="20"/>
+        </w:rPr>
+        <w:t xml:space="preserve"> </w:t>
+      </w:r>
+      <w:r>
+        <w:rPr>
+          <w:rFonts w:cs="Arial"/>
+          <w:sz w:val="20"/>
+          <w:szCs w:val="20"/>
+          <w:rtl/>
+        </w:rPr>
+        <w:t>بأحد</w:t>
+      </w:r>
+      <w:r>
+        <w:rPr>
+          <w:sz w:val="20"/>
+          <w:szCs w:val="20"/>
+        </w:rPr>
+        <w:t xml:space="preserve"> </w:t>
+      </w:r>
+      <w:r>
+        <w:rPr>
+          <w:rFonts w:cs="Arial"/>
+          <w:sz w:val="20"/>
+          <w:szCs w:val="20"/>
+          <w:rtl/>
+        </w:rPr>
+        <w:t>الشروط</w:t>
+      </w:r>
+      <w:r>
+        <w:rPr>
+          <w:sz w:val="20"/>
+          <w:szCs w:val="20"/>
+        </w:rPr>
+        <w:t xml:space="preserve"> </w:t>
+      </w:r>
+      <w:r>
+        <w:rPr>
+          <w:rFonts w:cs="Arial"/>
+          <w:sz w:val="20"/>
+          <w:szCs w:val="20"/>
+          <w:rtl/>
+        </w:rPr>
+        <w:t>المذكورة</w:t>
+      </w:r>
+      <w:r>
+        <w:rPr>
+          <w:sz w:val="20"/>
+          <w:szCs w:val="20"/>
+        </w:rPr>
+        <w:t xml:space="preserve"> </w:t>
+      </w:r>
+      <w:r>
+        <w:rPr>
+          <w:rFonts w:cs="Arial"/>
+          <w:sz w:val="20"/>
+          <w:szCs w:val="20"/>
+          <w:rtl/>
+        </w:rPr>
+        <w:t>أعلاه</w:t>
+      </w:r>
+      <w:r>
+        <w:rPr>
+          <w:sz w:val="20"/>
+          <w:szCs w:val="20"/>
+        </w:rPr>
+        <w:t xml:space="preserve"> </w:t>
+      </w:r>
+      <w:r>
+        <w:rPr>
+          <w:rFonts w:cs="Arial"/>
+          <w:sz w:val="20"/>
+          <w:szCs w:val="20"/>
+          <w:rtl/>
+        </w:rPr>
+        <w:t>يلغى</w:t>
+      </w:r>
+      <w:r>
+        <w:rPr>
+          <w:sz w:val="20"/>
+          <w:szCs w:val="20"/>
+        </w:rPr>
+        <w:t xml:space="preserve"> </w:t>
+      </w:r>
+      <w:r>
+        <w:rPr>
+          <w:rFonts w:cs="Arial"/>
+          <w:sz w:val="20"/>
+          <w:szCs w:val="20"/>
+          <w:rtl/>
+        </w:rPr>
+        <w:t>الطلب</w:t>
+      </w:r>
+      <w:r>
+        <w:rPr>
+          <w:sz w:val="20"/>
+          <w:szCs w:val="20"/>
+        </w:rPr>
+        <w:t xml:space="preserve"> </w:t>
+      </w:r>
+      <w:r>
+        <w:rPr>
+          <w:rFonts w:cs="Arial"/>
+          <w:sz w:val="20"/>
+          <w:szCs w:val="20"/>
+          <w:rtl/>
+        </w:rPr>
+        <w:t>تلقائيا</w:t>
+      </w:r>
+      <w:r>
+        <w:rPr>
+          <w:sz w:val="20"/>
+          <w:szCs w:val="20"/>
+        </w:rPr>
+        <w:t>.</w:t>
+      </w:r>
+    </w:p>
+    <w:p>
+      <w:pPr>
+        <w:bidi/>
+        <w:spacing w:line="240" w:lineRule="auto"/>
+        <w:rPr>
+          <w:sz w:val="20"/>
+          <w:szCs w:val="20"/>
+        </w:rPr>
+      </w:pPr>
+      <w:r>
+        <w:rPr>
+          <w:sz w:val="20"/>
+          <w:szCs w:val="20"/>
+        </w:rPr>
+        <w:t>-</w:t>
+      </w:r>
+      <w:r>
+        <w:rPr>
+          <w:rFonts w:hint="cs"/>
+          <w:sz w:val="20"/>
+          <w:szCs w:val="20"/>
+          <w:rtl/>
+        </w:rPr>
+        <w:t xml:space="preserve"> </w:t>
+      </w:r>
+      <w:r>
+        <w:rPr>
+          <w:sz w:val="20"/>
+          <w:szCs w:val="20"/>
+        </w:rPr>
+        <w:t xml:space="preserve"> </w:t>
+      </w:r>
+      <w:r>
+        <w:rPr>
+          <w:rFonts w:cs="Arial"/>
+          <w:sz w:val="20"/>
+          <w:szCs w:val="20"/>
+          <w:rtl/>
+        </w:rPr>
         <w:t>التأكيد</w:t>
       </w:r>
       <w:r>
@@ -4221,9 +4385,9 @@
     </w:p>
     <w:sectPr>
       <w:pgSz w:w="12240" w:h="15840"/>
-      <w:pgMar w:top="1440" w:right="1800" w:bottom="1440" w:left="1800" w:header="720" w:footer="720" w:gutter="0"/>
+      <w:pgMar w:top="1440" w:right="1800" w:bottom="1440" w:left="1800" w:header="567" w:footer="567" w:gutter="0"/>
       <w:cols w:space="720"/>
-      <w:docGrid w:linePitch="360"/>
+      <w:docGrid w:linePitch="381"/>
     </w:sectPr>
   </w:body>
 </w:document>
@@ -16303,7 +16467,7 @@
 </file>
 
 <file path=customXml/itemProps1.xml><?xml version="1.0" encoding="utf-8"?>
-<ds:datastoreItem xmlns:ds="http://schemas.openxmlformats.org/officeDocument/2006/customXml" ds:itemID="{C58B37CE-919F-48E8-870B-55125ED6B1F4}">
+<ds:datastoreItem xmlns:ds="http://schemas.openxmlformats.org/officeDocument/2006/customXml" ds:itemID="{63B4324A-BD20-4C6B-99AD-B737350B8658}">
   <ds:schemaRefs>
     <ds:schemaRef ds:uri="http://schemas.openxmlformats.org/officeDocument/2006/bibliography"/>
   </ds:schemaRefs>

</xml_diff>